<commit_message>
updated + exported executive summary to pdf - will move once finished
</commit_message>
<xml_diff>
--- a/deliverables/executive-summary.docx
+++ b/deliverables/executive-summary.docx
@@ -61,7 +61,25 @@
     </w:p>
     <w:p>
       <w:r>
-        <w:t xml:space="preserve">Increasing air travel demand calls for improvements in aviation safety. Leveraging comprehensive accident data, this project aims to provide data-driven insights that can help policymakers, regulators, and airlines design more effective preventive measures and risk mitigation strategies. The analysis focuses on understanding which factors contribute to severe accident outcomes such as aircraft damage or casualties, and which factors contribute to the number of aviation accidents over time. </w:t>
+        <w:t xml:space="preserve">Increasing air travel demand calls for improvements in aviation safety. Leveraging comprehensive accident data, this project aims to provide data-driven insights that can help policymakers, regulators, and airlines design more effective preventive measures and risk mitigation strategies. The analysis focuses on understanding which factors contribute to </w:t>
+      </w:r>
+      <w:r>
+        <w:t>the severity of aviation accidents,</w:t>
+      </w:r>
+      <w:r>
+        <w:t xml:space="preserve"> </w:t>
+      </w:r>
+      <w:r>
+        <w:t>indicated by</w:t>
+      </w:r>
+      <w:r>
+        <w:t xml:space="preserve"> aircraft damage</w:t>
+      </w:r>
+      <w:r>
+        <w:t xml:space="preserve">, injuries, and </w:t>
+      </w:r>
+      <w:r>
+        <w:t xml:space="preserve">casualties, and which factors contribute to the number of aviation accidents over time. </w:t>
       </w:r>
     </w:p>
     <w:p/>
@@ -162,178 +180,214 @@
       </w:r>
     </w:p>
     <w:p/>
-    <w:p>
-      <w:r>
-        <w:rPr>
-          <w:b/>
-        </w:rPr>
+    <w:p/>
+    <w:p/>
+    <w:p/>
+    <w:p>
+      <w:r>
+        <w:rPr>
+          <w:b/>
+        </w:rPr>
+        <w:lastRenderedPageBreak/>
         <w:t>Modeling approach</w:t>
       </w:r>
     </w:p>
     <w:p>
       <w:r>
+        <w:t>We performed a 60:20:20 train/validation/test split, stratified by damage category. To avoid data leakage, the split was grouped so that multiple aircraft with the same event data were placed in the same set.</w:t>
+      </w:r>
+    </w:p>
+    <w:p/>
+    <w:p>
+      <w:r>
+        <w:t xml:space="preserve">For each target, we trained several ensemble models: Bagging, </w:t>
+      </w:r>
+      <w:proofErr w:type="spellStart"/>
+      <w:r>
+        <w:t>RandomForest</w:t>
+      </w:r>
+      <w:proofErr w:type="spellEnd"/>
+      <w:r>
+        <w:t xml:space="preserve">, </w:t>
+      </w:r>
+      <w:proofErr w:type="spellStart"/>
+      <w:r>
+        <w:t>ExtraTrees</w:t>
+      </w:r>
+      <w:proofErr w:type="spellEnd"/>
+      <w:r>
+        <w:t xml:space="preserve">, </w:t>
+      </w:r>
+      <w:proofErr w:type="spellStart"/>
+      <w:r>
+        <w:t>XGBoost</w:t>
+      </w:r>
+      <w:proofErr w:type="spellEnd"/>
+      <w:r>
+        <w:t xml:space="preserve">, </w:t>
+      </w:r>
+      <w:proofErr w:type="spellStart"/>
+      <w:r>
+        <w:t>HistGradientBoost</w:t>
+      </w:r>
+      <w:proofErr w:type="spellEnd"/>
+      <w:r>
+        <w:t xml:space="preserve">. We tuned hyperparameters via grid search cross-validation on the training data to minimize MSE for regression and maximize macro-averaged F1 for categorization due to high class imbalance. We then </w:t>
+      </w:r>
+      <w:proofErr w:type="spellStart"/>
+      <w:r>
+        <w:t>chose</w:t>
+      </w:r>
+      <w:proofErr w:type="spellEnd"/>
+      <w:r>
+        <w:t xml:space="preserve"> between the tuned models by their performance on the validation set, and retrained our chosen model on the combined train and validation sets.</w:t>
+      </w:r>
+    </w:p>
+    <w:p/>
+    <w:p>
+      <w:pPr>
+        <w:rPr>
+          <w:b/>
+        </w:rPr>
+      </w:pPr>
+      <w:r>
+        <w:rPr>
+          <w:b/>
+        </w:rPr>
+        <w:t>Results</w:t>
+      </w:r>
+    </w:p>
+    <w:p>
+      <w:r>
+        <w:t xml:space="preserve">For predicting proportions of both fatal injuries and serious injuries, the </w:t>
+      </w:r>
+      <w:proofErr w:type="spellStart"/>
+      <w:r>
+        <w:t>HistGradientBoost</w:t>
+      </w:r>
+      <w:proofErr w:type="spellEnd"/>
+      <w:r>
+        <w:t xml:space="preserve"> model had the lowest validation MSE (with different hyperparameters for fatal and serious injuries). When deployed on the test set, the models had MSEs of 0.114 and 0.075 for fatal and serious injuries respectively. By comparison, a naive baseline (predicting the training sample mean) had MSEs of 0.133 and 0.077.  Thus, our fatal injury model constituted a 14% improvement over the naive estimator, and the serious injury model a 2.5% improvement over naive estimation.</w:t>
+      </w:r>
+    </w:p>
+    <w:p/>
+    <w:p>
+      <w:pPr>
+        <w:rPr>
+          <w:lang w:val="en-US"/>
+        </w:rPr>
+      </w:pPr>
+      <w:r>
+        <w:t xml:space="preserve">The </w:t>
+      </w:r>
+      <w:proofErr w:type="spellStart"/>
+      <w:r>
+        <w:t>ExtraTrees</w:t>
+      </w:r>
+      <w:proofErr w:type="spellEnd"/>
+      <w:r>
+        <w:t xml:space="preserve"> model had the highest macro-averaged F1 score on the validation data. When deployed on the test set, it had a macro-averaged F1 score of </w:t>
+      </w:r>
+      <w:r>
+        <w:rPr>
+          <w:lang w:val="en-US"/>
+        </w:rPr>
+        <w:t>0.459</w:t>
+      </w:r>
+      <w:r>
+        <w:t xml:space="preserve">. By comparison, a naive baseline (predicting the majority class) had a macro-averaged F1 score of </w:t>
+      </w:r>
+      <w:r>
+        <w:t>0.316</w:t>
+      </w:r>
+      <w:r>
+        <w:t xml:space="preserve">. </w:t>
+      </w:r>
+    </w:p>
+    <w:p>
+      <w:pPr>
+        <w:rPr>
+          <w:b/>
+        </w:rPr>
+      </w:pPr>
+    </w:p>
+    <w:p>
+      <w:pPr>
+        <w:rPr>
+          <w:b/>
+        </w:rPr>
+      </w:pPr>
+      <w:r>
+        <w:rPr>
+          <w:b/>
+        </w:rPr>
+        <w:t xml:space="preserve">Conclusions and </w:t>
+      </w:r>
+      <w:r>
+        <w:rPr>
+          <w:b/>
+        </w:rPr>
+        <w:t>F</w:t>
+      </w:r>
+      <w:r>
+        <w:rPr>
+          <w:b/>
+        </w:rPr>
+        <w:t xml:space="preserve">uture </w:t>
+      </w:r>
+      <w:r>
+        <w:rPr>
+          <w:b/>
+        </w:rPr>
+        <w:t>D</w:t>
+      </w:r>
+      <w:r>
+        <w:rPr>
+          <w:b/>
+        </w:rPr>
+        <w:t>irections</w:t>
+      </w:r>
+    </w:p>
+    <w:p>
+      <w:r>
+        <w:t>Taken together, our models all appear to indicate that the features included across the various NTSB datasets are not particularly predictive of the severity of an aircraft incident, nor the proportion of serious and fatal injuries in aircraft involved in accidents, only contributing marginally over the naive predictors.</w:t>
+      </w:r>
+    </w:p>
+    <w:p/>
+    <w:p>
+      <w:r>
+        <w:t xml:space="preserve">However, this analysis nonetheless generates important takeaways and actionable insights.  First, and perhaps most importantly, this analysis illustrates the need for more thorough data collection and entry going forward if the NTSB data is to be used to predict aviation accident severity. One common theme that we encountered throughout this project was </w:t>
+      </w:r>
+      <w:r>
+        <w:t>that we had a selection problem;</w:t>
+      </w:r>
+      <w:r>
+        <w:t xml:space="preserve"> for many variables, missingness was strongly related to the type and severity of accident - for example, many features were not collected in accidents in which the aircraft were destroyed. Some level of this inconsistency is, then, inevitabl</w:t>
+      </w:r>
+      <w:r>
+        <w:t>e, but regulators and policymakers may want to pursue initiatives which would result in more consistent data entry across the board when possible.</w:t>
+      </w:r>
+    </w:p>
+    <w:p/>
+    <w:p>
+      <w:r>
+        <w:t>Our results still do point toward certain contributors to accident severity, despite their weak predictive power.  The classification analysis suggests that</w:t>
+      </w:r>
+      <w:r>
+        <w:t xml:space="preserve"> the number of days since inspection can be an important predictor of aviation accident severity.  While our analysis is agnostic to the </w:t>
+      </w:r>
+      <w:r>
         <w:lastRenderedPageBreak/>
-        <w:t>We performed a 60:20:20 train/validation/test split, stratified by damage category. To avoid data leakage, the split was grouped so that multiple aircraft with the same event data were placed in the same set.</w:t>
+        <w:t xml:space="preserve">direction of this relationship, regulators could seek to reduce aviation accident severity by initiating investigations into whether or not increased levels of inspections could serve to mitigate the occurrence and severity of aviation accidents. </w:t>
       </w:r>
     </w:p>
     <w:p/>
     <w:p>
       <w:r>
-        <w:t xml:space="preserve">For each target, we trained several ensemble models: Bagging, </w:t>
-      </w:r>
-      <w:proofErr w:type="spellStart"/>
-      <w:r>
-        <w:t>RandomForest</w:t>
-      </w:r>
-      <w:proofErr w:type="spellEnd"/>
-      <w:r>
-        <w:t xml:space="preserve">, </w:t>
-      </w:r>
-      <w:proofErr w:type="spellStart"/>
-      <w:r>
-        <w:t>ExtraTrees</w:t>
-      </w:r>
-      <w:proofErr w:type="spellEnd"/>
-      <w:r>
-        <w:t xml:space="preserve">, </w:t>
-      </w:r>
-      <w:proofErr w:type="spellStart"/>
-      <w:r>
-        <w:t>XGBoost</w:t>
-      </w:r>
-      <w:proofErr w:type="spellEnd"/>
-      <w:r>
-        <w:t xml:space="preserve">, </w:t>
-      </w:r>
-      <w:proofErr w:type="spellStart"/>
-      <w:r>
-        <w:t>HistGradientBoost</w:t>
-      </w:r>
-      <w:proofErr w:type="spellEnd"/>
-      <w:r>
-        <w:t xml:space="preserve">. We tuned hyperparameters via grid search cross-validation on the training data to minimize MSE for regression and maximize macro-averaged F1 for categorization due to high class imbalance. We then </w:t>
-      </w:r>
-      <w:proofErr w:type="spellStart"/>
-      <w:r>
-        <w:t>chose</w:t>
-      </w:r>
-      <w:proofErr w:type="spellEnd"/>
-      <w:r>
-        <w:t xml:space="preserve"> between the tuned models by their performance on the validation set, and retrained our chosen model on the combined train and validation sets.</w:t>
-      </w:r>
-    </w:p>
-    <w:p/>
-    <w:p>
-      <w:pPr>
-        <w:rPr>
-          <w:b/>
-        </w:rPr>
-      </w:pPr>
-      <w:r>
-        <w:rPr>
-          <w:b/>
-        </w:rPr>
-        <w:t>Results</w:t>
-      </w:r>
-    </w:p>
-    <w:p>
-      <w:r>
-        <w:t xml:space="preserve">For predicting proportions of both fatal injuries and serious injuries, the </w:t>
-      </w:r>
-      <w:proofErr w:type="spellStart"/>
-      <w:r>
-        <w:t>HistGradientBoost</w:t>
-      </w:r>
-      <w:proofErr w:type="spellEnd"/>
-      <w:r>
-        <w:t xml:space="preserve"> model had the lowest validation MSE (with different hyperparameters for fatal and serious injuries). When deployed on the test set, the models had MSEs of 0.114 and 0.075 for fatal and serious injuries respectively. By comparison, a naive baseline (predicting the training sample mean) had MSEs of 0.133 and 0.077.  Thus, our fatal injury model constituted a 14% improvement over the naive estimator, and the serious injury model a 2.5% improvement over naive estimation.</w:t>
-      </w:r>
-    </w:p>
-    <w:p/>
-    <w:p>
-      <w:pPr>
-        <w:rPr>
-          <w:lang w:val="en-US"/>
-        </w:rPr>
-      </w:pPr>
-      <w:r>
-        <w:t xml:space="preserve">The </w:t>
-      </w:r>
-      <w:proofErr w:type="spellStart"/>
-      <w:r>
-        <w:t>ExtraTrees</w:t>
-      </w:r>
-      <w:proofErr w:type="spellEnd"/>
-      <w:r>
-        <w:t xml:space="preserve"> model had the highest macro-averaged F1 score on the validation data. When deployed on the test set, it had a macro-averaged F1 score of </w:t>
-      </w:r>
-      <w:r>
-        <w:rPr>
-          <w:lang w:val="en-US"/>
-        </w:rPr>
-        <w:t>0.459</w:t>
-      </w:r>
-      <w:r>
-        <w:t xml:space="preserve">. By comparison, a naive baseline (predicting the majority class) had a macro-averaged F1 score of </w:t>
-      </w:r>
-      <w:r>
-        <w:t>0.316</w:t>
-      </w:r>
-      <w:r>
-        <w:t xml:space="preserve">. </w:t>
-      </w:r>
-    </w:p>
-    <w:p>
-      <w:pPr>
-        <w:rPr>
-          <w:b/>
-        </w:rPr>
-      </w:pPr>
-    </w:p>
-    <w:p>
-      <w:pPr>
-        <w:rPr>
-          <w:b/>
-        </w:rPr>
-      </w:pPr>
-      <w:r>
-        <w:rPr>
-          <w:b/>
-        </w:rPr>
-        <w:t>Conclusions and future directions</w:t>
-      </w:r>
-    </w:p>
-    <w:p>
-      <w:r>
-        <w:t>Taken together, our models all appear to indicate that the features included across the various NTSB datasets are not particularly predictive of the severity of an aircraft incident, nor the proportion of serious and fatal injuries in aircraft involved in accidents, only contributing marginally over the naive predictors.</w:t>
-      </w:r>
-    </w:p>
-    <w:p/>
-    <w:p>
-      <w:r>
-        <w:t xml:space="preserve">However, this analysis nonetheless generates important takeaways and actionable insights.  First, and perhaps most importantly, this analysis illustrates the need for more thorough data collection and entry going forward if the NTSB data is to be used to predict aviation accident severity. One common theme that we encountered throughout this project was </w:t>
-      </w:r>
-      <w:r>
-        <w:t>that we had a selection problem;</w:t>
-      </w:r>
-      <w:r>
-        <w:t xml:space="preserve"> for many variables, missingness was strongly related to the type and severity of accident - for example, many features were not collected in accidents in which the aircraft were destroyed. Some level of this inconsistency is, then, inevitabl</w:t>
-      </w:r>
-      <w:r>
-        <w:t>e, but regulators and policymakers may want to pursue initiatives which would result in more consistent data entry across the board when possible.</w:t>
-      </w:r>
-    </w:p>
-    <w:p/>
-    <w:p>
-      <w:r>
-        <w:t>Our results still do point toward certain contributors to accident severity, despite their weak predictive power.  The classification analysis suggests that</w:t>
-      </w:r>
-      <w:r>
-        <w:t xml:space="preserve"> the number of days since inspection can be an important predictor of aviation accident severity.  While our analysis is agnostic to the direction of this relationship, regulators could seek to reduce aviation accident severity by </w:t>
-      </w:r>
-      <w:r>
-        <w:lastRenderedPageBreak/>
-        <w:t xml:space="preserve">initiating investigations into whether or not increased levels of inspections could serve to mitigate the occurrence and severity of aviation accidents. </w:t>
+        <w:t xml:space="preserve">Finally, our project posits that if existing data makes predicting aviation accident severity difficult, we may still be able to predict aviation safety by shifting our focus from individual aviation accident severity to the number of aviation accidents over time.  Thus, we include a simple LSTM time-series model as a proof-of-concept that there may be promise in predicting the number of accidents in a given month.  The LSTM model nets a mean absolute error of 16.65 – a baseline upon which future time series may further </w:t>
+      </w:r>
+      <w:r>
+        <w:t>improve upon.</w:t>
       </w:r>
     </w:p>
     <w:sectPr>
@@ -982,6 +1036,7 @@
   <w:style w:type="character" w:default="1" w:styleId="DefaultParagraphFont">
     <w:name w:val="Default Paragraph Font"/>
     <w:uiPriority w:val="1"/>
+    <w:semiHidden/>
     <w:unhideWhenUsed/>
   </w:style>
   <w:style w:type="table" w:default="1" w:styleId="TableNormal">

</xml_diff>